<commit_message>
task 1 working. not completed
</commit_message>
<xml_diff>
--- a/part1.docx
+++ b/part1.docx
@@ -8,6 +8,271 @@
           <w:lang w:val="en-US"/>
         </w:rPr>
       </w:pPr>
+      <w:r>
+        <w:rPr>
+          <w:lang w:val="en-US"/>
+        </w:rPr>
+        <w:t>Flow</w:t>
+      </w:r>
+    </w:p>
+    <w:p>
+      <w:pPr>
+        <w:pStyle w:val="ListParagraph"/>
+        <w:numPr>
+          <w:ilvl w:val="0"/>
+          <w:numId w:val="3"/>
+        </w:numPr>
+        <w:rPr>
+          <w:lang w:val="en-US"/>
+        </w:rPr>
+      </w:pPr>
+      <w:r>
+        <w:rPr>
+          <w:lang w:val="en-US"/>
+        </w:rPr>
+        <w:t>Fix seed to 42</w:t>
+      </w:r>
+    </w:p>
+    <w:p>
+      <w:pPr>
+        <w:pStyle w:val="ListParagraph"/>
+        <w:numPr>
+          <w:ilvl w:val="0"/>
+          <w:numId w:val="3"/>
+        </w:numPr>
+        <w:rPr>
+          <w:lang w:val="en-US"/>
+        </w:rPr>
+      </w:pPr>
+      <w:r>
+        <w:rPr>
+          <w:lang w:val="en-US"/>
+        </w:rPr>
+        <w:t>Create labeled train data</w:t>
+      </w:r>
+    </w:p>
+    <w:p>
+      <w:pPr>
+        <w:pStyle w:val="ListParagraph"/>
+        <w:numPr>
+          <w:ilvl w:val="0"/>
+          <w:numId w:val="3"/>
+        </w:numPr>
+        <w:rPr>
+          <w:lang w:val="en-US"/>
+        </w:rPr>
+      </w:pPr>
+      <w:r>
+        <w:rPr>
+          <w:lang w:val="en-US"/>
+        </w:rPr>
+        <w:t xml:space="preserve">Generate vocabulary – train words and two </w:t>
+      </w:r>
+      <w:proofErr w:type="spellStart"/>
+      <w:r>
+        <w:rPr>
+          <w:lang w:val="en-US"/>
+        </w:rPr>
+        <w:t>preceeding</w:t>
+      </w:r>
+      <w:proofErr w:type="spellEnd"/>
+      <w:r>
+        <w:rPr>
+          <w:lang w:val="en-US"/>
+        </w:rPr>
+        <w:t xml:space="preserve"> words, and two following words for end of sequence</w:t>
+      </w:r>
+    </w:p>
+    <w:p>
+      <w:pPr>
+        <w:pStyle w:val="ListParagraph"/>
+        <w:numPr>
+          <w:ilvl w:val="0"/>
+          <w:numId w:val="3"/>
+        </w:numPr>
+        <w:rPr>
+          <w:lang w:val="en-US"/>
+        </w:rPr>
+      </w:pPr>
+      <w:r>
+        <w:rPr>
+          <w:lang w:val="en-US"/>
+        </w:rPr>
+        <w:t>Construct computation graph according to the specifications</w:t>
+      </w:r>
+    </w:p>
+    <w:p>
+      <w:pPr>
+        <w:pStyle w:val="ListParagraph"/>
+        <w:numPr>
+          <w:ilvl w:val="0"/>
+          <w:numId w:val="3"/>
+        </w:numPr>
+        <w:rPr>
+          <w:lang w:val="en-US"/>
+        </w:rPr>
+      </w:pPr>
+      <w:r>
+        <w:rPr>
+          <w:lang w:val="en-US"/>
+        </w:rPr>
+        <w:t>Train</w:t>
+      </w:r>
+    </w:p>
+    <w:p>
+      <w:pPr>
+        <w:pStyle w:val="ListParagraph"/>
+        <w:numPr>
+          <w:ilvl w:val="1"/>
+          <w:numId w:val="3"/>
+        </w:numPr>
+        <w:rPr>
+          <w:lang w:val="en-US"/>
+        </w:rPr>
+      </w:pPr>
+      <w:r>
+        <w:rPr>
+          <w:lang w:val="en-US"/>
+        </w:rPr>
+        <w:t>Between each train iteration check dev accuracy, calculated according to the specifications</w:t>
+      </w:r>
+    </w:p>
+    <w:p>
+      <w:pPr>
+        <w:pStyle w:val="ListParagraph"/>
+        <w:numPr>
+          <w:ilvl w:val="1"/>
+          <w:numId w:val="3"/>
+        </w:numPr>
+        <w:rPr>
+          <w:lang w:val="en-US"/>
+        </w:rPr>
+      </w:pPr>
+      <w:r>
+        <w:rPr>
+          <w:lang w:val="en-US"/>
+        </w:rPr>
+        <w:t xml:space="preserve">With word that is in train data but not dev data </w:t>
+      </w:r>
+      <w:r>
+        <w:rPr>
+          <w:lang w:val="en-US"/>
+        </w:rPr>
+        <w:t>–</w:t>
+      </w:r>
+      <w:r>
+        <w:rPr>
+          <w:lang w:val="en-US"/>
+        </w:rPr>
+        <w:t xml:space="preserve"> </w:t>
+      </w:r>
+    </w:p>
+    <w:p>
+      <w:pPr>
+        <w:pStyle w:val="ListParagraph"/>
+        <w:numPr>
+          <w:ilvl w:val="2"/>
+          <w:numId w:val="3"/>
+        </w:numPr>
+        <w:rPr>
+          <w:lang w:val="en-US"/>
+        </w:rPr>
+      </w:pPr>
+      <w:r>
+        <w:rPr>
+          <w:lang w:val="en-US"/>
+        </w:rPr>
+        <w:t>Give majority label</w:t>
+      </w:r>
+      <w:r>
+        <w:rPr>
+          <w:lang w:val="en-US"/>
+        </w:rPr>
+        <w:t xml:space="preserve"> - Naïve</w:t>
+      </w:r>
+    </w:p>
+    <w:p>
+      <w:pPr>
+        <w:pStyle w:val="ListParagraph"/>
+        <w:numPr>
+          <w:ilvl w:val="2"/>
+          <w:numId w:val="3"/>
+        </w:numPr>
+        <w:rPr>
+          <w:lang w:val="en-US"/>
+        </w:rPr>
+      </w:pPr>
+      <w:r>
+        <w:rPr>
+          <w:lang w:val="en-US"/>
+        </w:rPr>
+        <w:t>Randomly initialized vector – uses learned embeddings</w:t>
+      </w:r>
+    </w:p>
+    <w:p>
+      <w:pPr>
+        <w:pStyle w:val="ListParagraph"/>
+        <w:numPr>
+          <w:ilvl w:val="2"/>
+          <w:numId w:val="3"/>
+        </w:numPr>
+        <w:rPr>
+          <w:lang w:val="en-US"/>
+        </w:rPr>
+      </w:pPr>
+      <w:r>
+        <w:rPr>
+          <w:lang w:val="en-US"/>
+        </w:rPr>
+        <w:t xml:space="preserve">Search for same windows in train data and takes majority label – some or all sub combinations in 4 </w:t>
+      </w:r>
+      <w:proofErr w:type="gramStart"/>
+      <w:r>
+        <w:rPr>
+          <w:lang w:val="en-US"/>
+        </w:rPr>
+        <w:t>window</w:t>
+      </w:r>
+      <w:proofErr w:type="gramEnd"/>
+      <w:r>
+        <w:rPr>
+          <w:lang w:val="en-US"/>
+        </w:rPr>
+        <w:t xml:space="preserve"> (prior two, prior 1, following 1, following 2, prior two and following 1, all 4 and so on) – most complex but probably works good.</w:t>
+      </w:r>
+    </w:p>
+    <w:p>
+      <w:pPr>
+        <w:rPr>
+          <w:lang w:val="en-US"/>
+        </w:rPr>
+      </w:pPr>
+    </w:p>
+    <w:p>
+      <w:pPr>
+        <w:rPr>
+          <w:lang w:val="en-US"/>
+        </w:rPr>
+      </w:pPr>
+      <w:r>
+        <w:rPr>
+          <w:rFonts w:ascii="Calibri" w:hAnsi="Calibri" w:cs="Calibri"/>
+          <w:lang w:val="en-US"/>
+        </w:rPr>
+        <w:t>﻿</w:t>
+      </w:r>
+      <w:r>
+        <w:rPr>
+          <w:lang w:val="en-US"/>
+        </w:rPr>
+        <w:t>Experiment with several network configurations, learning rates</w:t>
+      </w:r>
+      <w:r>
+        <w:rPr>
+          <w:lang w:val="en-US"/>
+        </w:rPr>
+        <w:t>. Generate the graphs requested.</w:t>
+      </w:r>
     </w:p>
     <w:sectPr>
       <w:pgSz w:w="12240" w:h="15840"/>
@@ -17,6 +282,287 @@
     </w:sectPr>
   </w:body>
 </w:document>
+</file>
+
+<file path=word/numbering.xml><?xml version="1.0" encoding="utf-8"?>
+<w:numbering xmlns:wpc="http://schemas.microsoft.com/office/word/2010/wordprocessingCanvas" xmlns:cx="http://schemas.microsoft.com/office/drawing/2014/chartex" xmlns:cx1="http://schemas.microsoft.com/office/drawing/2015/9/8/chartex" xmlns:cx2="http://schemas.microsoft.com/office/drawing/2015/10/21/chartex" xmlns:cx3="http://schemas.microsoft.com/office/drawing/2016/5/9/chartex" xmlns:cx4="http://schemas.microsoft.com/office/drawing/2016/5/10/chartex" xmlns:cx5="http://schemas.microsoft.com/office/drawing/2016/5/11/chartex" xmlns:cx6="http://schemas.microsoft.com/office/drawing/2016/5/12/chartex" xmlns:cx7="http://schemas.microsoft.com/office/drawing/2016/5/13/chartex" xmlns:cx8="http://schemas.microsoft.com/office/drawing/2016/5/14/chartex" xmlns:mc="http://schemas.openxmlformats.org/markup-compatibility/2006" xmlns:aink="http://schemas.microsoft.com/office/drawing/2016/ink" xmlns:am3d="http://schemas.microsoft.com/office/drawing/2017/model3d" xmlns:o="urn:schemas-microsoft-com:office:office" xmlns:oel="http://schemas.microsoft.com/office/2019/extlst" xmlns:r="http://schemas.openxmlformats.org/officeDocument/2006/relationships" xmlns:m="http://schemas.openxmlformats.org/officeDocument/2006/math" xmlns:v="urn:schemas-microsoft-com:vml" xmlns:wp14="http://schemas.microsoft.com/office/word/2010/wordprocessingDrawing" xmlns:wp="http://schemas.openxmlformats.org/drawingml/2006/wordprocessingDrawing" xmlns:w10="urn:schemas-microsoft-com:office:word" xmlns:w="http://schemas.openxmlformats.org/wordprocessingml/2006/main" xmlns:w14="http://schemas.microsoft.com/office/word/2010/wordml" xmlns:w15="http://schemas.microsoft.com/office/word/2012/wordml" xmlns:w16cex="http://schemas.microsoft.com/office/word/2018/wordml/cex" xmlns:w16cid="http://schemas.microsoft.com/office/word/2016/wordml/cid" xmlns:w16="http://schemas.microsoft.com/office/word/2018/wordml" xmlns:w16sdtdh="http://schemas.microsoft.com/office/word/2020/wordml/sdtdatahash" xmlns:w16se="http://schemas.microsoft.com/office/word/2015/wordml/symex" xmlns:wpg="http://schemas.microsoft.com/office/word/2010/wordprocessingGroup" xmlns:wpi="http://schemas.microsoft.com/office/word/2010/wordprocessingInk" xmlns:wne="http://schemas.microsoft.com/office/word/2006/wordml" xmlns:wps="http://schemas.microsoft.com/office/word/2010/wordprocessingShape" mc:Ignorable="w14 w15 w16se w16cid w16 w16cex w16sdtdh wp14">
+  <w:abstractNum w:abstractNumId="0" w15:restartNumberingAfterBreak="0">
+    <w:nsid w:val="1C1641C0"/>
+    <w:multiLevelType w:val="hybridMultilevel"/>
+    <w:tmpl w:val="41D299CE"/>
+    <w:lvl w:ilvl="0" w:tplc="0409000F">
+      <w:start w:val="1"/>
+      <w:numFmt w:val="decimal"/>
+      <w:lvlText w:val="%1."/>
+      <w:lvlJc w:val="left"/>
+      <w:pPr>
+        <w:ind w:left="720" w:hanging="360"/>
+      </w:pPr>
+      <w:rPr>
+        <w:rFonts w:hint="default"/>
+      </w:rPr>
+    </w:lvl>
+    <w:lvl w:ilvl="1" w:tplc="04090019" w:tentative="1">
+      <w:start w:val="1"/>
+      <w:numFmt w:val="lowerLetter"/>
+      <w:lvlText w:val="%2."/>
+      <w:lvlJc w:val="left"/>
+      <w:pPr>
+        <w:ind w:left="1440" w:hanging="360"/>
+      </w:pPr>
+    </w:lvl>
+    <w:lvl w:ilvl="2" w:tplc="0409001B" w:tentative="1">
+      <w:start w:val="1"/>
+      <w:numFmt w:val="lowerRoman"/>
+      <w:lvlText w:val="%3."/>
+      <w:lvlJc w:val="right"/>
+      <w:pPr>
+        <w:ind w:left="2160" w:hanging="180"/>
+      </w:pPr>
+    </w:lvl>
+    <w:lvl w:ilvl="3" w:tplc="0409000F" w:tentative="1">
+      <w:start w:val="1"/>
+      <w:numFmt w:val="decimal"/>
+      <w:lvlText w:val="%4."/>
+      <w:lvlJc w:val="left"/>
+      <w:pPr>
+        <w:ind w:left="2880" w:hanging="360"/>
+      </w:pPr>
+    </w:lvl>
+    <w:lvl w:ilvl="4" w:tplc="04090019" w:tentative="1">
+      <w:start w:val="1"/>
+      <w:numFmt w:val="lowerLetter"/>
+      <w:lvlText w:val="%5."/>
+      <w:lvlJc w:val="left"/>
+      <w:pPr>
+        <w:ind w:left="3600" w:hanging="360"/>
+      </w:pPr>
+    </w:lvl>
+    <w:lvl w:ilvl="5" w:tplc="0409001B" w:tentative="1">
+      <w:start w:val="1"/>
+      <w:numFmt w:val="lowerRoman"/>
+      <w:lvlText w:val="%6."/>
+      <w:lvlJc w:val="right"/>
+      <w:pPr>
+        <w:ind w:left="4320" w:hanging="180"/>
+      </w:pPr>
+    </w:lvl>
+    <w:lvl w:ilvl="6" w:tplc="0409000F" w:tentative="1">
+      <w:start w:val="1"/>
+      <w:numFmt w:val="decimal"/>
+      <w:lvlText w:val="%7."/>
+      <w:lvlJc w:val="left"/>
+      <w:pPr>
+        <w:ind w:left="5040" w:hanging="360"/>
+      </w:pPr>
+    </w:lvl>
+    <w:lvl w:ilvl="7" w:tplc="04090019" w:tentative="1">
+      <w:start w:val="1"/>
+      <w:numFmt w:val="lowerLetter"/>
+      <w:lvlText w:val="%8."/>
+      <w:lvlJc w:val="left"/>
+      <w:pPr>
+        <w:ind w:left="5760" w:hanging="360"/>
+      </w:pPr>
+    </w:lvl>
+    <w:lvl w:ilvl="8" w:tplc="0409001B" w:tentative="1">
+      <w:start w:val="1"/>
+      <w:numFmt w:val="lowerRoman"/>
+      <w:lvlText w:val="%9."/>
+      <w:lvlJc w:val="right"/>
+      <w:pPr>
+        <w:ind w:left="6480" w:hanging="180"/>
+      </w:pPr>
+    </w:lvl>
+  </w:abstractNum>
+  <w:abstractNum w:abstractNumId="1" w15:restartNumberingAfterBreak="0">
+    <w:nsid w:val="6B9512A2"/>
+    <w:multiLevelType w:val="hybridMultilevel"/>
+    <w:tmpl w:val="F432DEA0"/>
+    <w:lvl w:ilvl="0" w:tplc="0409000F">
+      <w:start w:val="1"/>
+      <w:numFmt w:val="decimal"/>
+      <w:lvlText w:val="%1."/>
+      <w:lvlJc w:val="left"/>
+      <w:pPr>
+        <w:ind w:left="720" w:hanging="360"/>
+      </w:pPr>
+      <w:rPr>
+        <w:rFonts w:hint="default"/>
+      </w:rPr>
+    </w:lvl>
+    <w:lvl w:ilvl="1" w:tplc="04090019">
+      <w:start w:val="1"/>
+      <w:numFmt w:val="lowerLetter"/>
+      <w:lvlText w:val="%2."/>
+      <w:lvlJc w:val="left"/>
+      <w:pPr>
+        <w:ind w:left="1440" w:hanging="360"/>
+      </w:pPr>
+    </w:lvl>
+    <w:lvl w:ilvl="2" w:tplc="0409001B">
+      <w:start w:val="1"/>
+      <w:numFmt w:val="lowerRoman"/>
+      <w:lvlText w:val="%3."/>
+      <w:lvlJc w:val="right"/>
+      <w:pPr>
+        <w:ind w:left="2160" w:hanging="180"/>
+      </w:pPr>
+    </w:lvl>
+    <w:lvl w:ilvl="3" w:tplc="0409000F" w:tentative="1">
+      <w:start w:val="1"/>
+      <w:numFmt w:val="decimal"/>
+      <w:lvlText w:val="%4."/>
+      <w:lvlJc w:val="left"/>
+      <w:pPr>
+        <w:ind w:left="2880" w:hanging="360"/>
+      </w:pPr>
+    </w:lvl>
+    <w:lvl w:ilvl="4" w:tplc="04090019" w:tentative="1">
+      <w:start w:val="1"/>
+      <w:numFmt w:val="lowerLetter"/>
+      <w:lvlText w:val="%5."/>
+      <w:lvlJc w:val="left"/>
+      <w:pPr>
+        <w:ind w:left="3600" w:hanging="360"/>
+      </w:pPr>
+    </w:lvl>
+    <w:lvl w:ilvl="5" w:tplc="0409001B" w:tentative="1">
+      <w:start w:val="1"/>
+      <w:numFmt w:val="lowerRoman"/>
+      <w:lvlText w:val="%6."/>
+      <w:lvlJc w:val="right"/>
+      <w:pPr>
+        <w:ind w:left="4320" w:hanging="180"/>
+      </w:pPr>
+    </w:lvl>
+    <w:lvl w:ilvl="6" w:tplc="0409000F" w:tentative="1">
+      <w:start w:val="1"/>
+      <w:numFmt w:val="decimal"/>
+      <w:lvlText w:val="%7."/>
+      <w:lvlJc w:val="left"/>
+      <w:pPr>
+        <w:ind w:left="5040" w:hanging="360"/>
+      </w:pPr>
+    </w:lvl>
+    <w:lvl w:ilvl="7" w:tplc="04090019" w:tentative="1">
+      <w:start w:val="1"/>
+      <w:numFmt w:val="lowerLetter"/>
+      <w:lvlText w:val="%8."/>
+      <w:lvlJc w:val="left"/>
+      <w:pPr>
+        <w:ind w:left="5760" w:hanging="360"/>
+      </w:pPr>
+    </w:lvl>
+    <w:lvl w:ilvl="8" w:tplc="0409001B" w:tentative="1">
+      <w:start w:val="1"/>
+      <w:numFmt w:val="lowerRoman"/>
+      <w:lvlText w:val="%9."/>
+      <w:lvlJc w:val="right"/>
+      <w:pPr>
+        <w:ind w:left="6480" w:hanging="180"/>
+      </w:pPr>
+    </w:lvl>
+  </w:abstractNum>
+  <w:abstractNum w:abstractNumId="2" w15:restartNumberingAfterBreak="0">
+    <w:nsid w:val="77F94D0A"/>
+    <w:multiLevelType w:val="hybridMultilevel"/>
+    <w:tmpl w:val="AA62FD4A"/>
+    <w:lvl w:ilvl="0" w:tplc="0409000F">
+      <w:start w:val="1"/>
+      <w:numFmt w:val="decimal"/>
+      <w:lvlText w:val="%1."/>
+      <w:lvlJc w:val="left"/>
+      <w:pPr>
+        <w:ind w:left="360" w:hanging="360"/>
+      </w:pPr>
+      <w:rPr>
+        <w:rFonts w:hint="default"/>
+      </w:rPr>
+    </w:lvl>
+    <w:lvl w:ilvl="1" w:tplc="04090019" w:tentative="1">
+      <w:start w:val="1"/>
+      <w:numFmt w:val="lowerLetter"/>
+      <w:lvlText w:val="%2."/>
+      <w:lvlJc w:val="left"/>
+      <w:pPr>
+        <w:ind w:left="1080" w:hanging="360"/>
+      </w:pPr>
+    </w:lvl>
+    <w:lvl w:ilvl="2" w:tplc="0409001B" w:tentative="1">
+      <w:start w:val="1"/>
+      <w:numFmt w:val="lowerRoman"/>
+      <w:lvlText w:val="%3."/>
+      <w:lvlJc w:val="right"/>
+      <w:pPr>
+        <w:ind w:left="1800" w:hanging="180"/>
+      </w:pPr>
+    </w:lvl>
+    <w:lvl w:ilvl="3" w:tplc="0409000F" w:tentative="1">
+      <w:start w:val="1"/>
+      <w:numFmt w:val="decimal"/>
+      <w:lvlText w:val="%4."/>
+      <w:lvlJc w:val="left"/>
+      <w:pPr>
+        <w:ind w:left="2520" w:hanging="360"/>
+      </w:pPr>
+    </w:lvl>
+    <w:lvl w:ilvl="4" w:tplc="04090019" w:tentative="1">
+      <w:start w:val="1"/>
+      <w:numFmt w:val="lowerLetter"/>
+      <w:lvlText w:val="%5."/>
+      <w:lvlJc w:val="left"/>
+      <w:pPr>
+        <w:ind w:left="3240" w:hanging="360"/>
+      </w:pPr>
+    </w:lvl>
+    <w:lvl w:ilvl="5" w:tplc="0409001B" w:tentative="1">
+      <w:start w:val="1"/>
+      <w:numFmt w:val="lowerRoman"/>
+      <w:lvlText w:val="%6."/>
+      <w:lvlJc w:val="right"/>
+      <w:pPr>
+        <w:ind w:left="3960" w:hanging="180"/>
+      </w:pPr>
+    </w:lvl>
+    <w:lvl w:ilvl="6" w:tplc="0409000F" w:tentative="1">
+      <w:start w:val="1"/>
+      <w:numFmt w:val="decimal"/>
+      <w:lvlText w:val="%7."/>
+      <w:lvlJc w:val="left"/>
+      <w:pPr>
+        <w:ind w:left="4680" w:hanging="360"/>
+      </w:pPr>
+    </w:lvl>
+    <w:lvl w:ilvl="7" w:tplc="04090019" w:tentative="1">
+      <w:start w:val="1"/>
+      <w:numFmt w:val="lowerLetter"/>
+      <w:lvlText w:val="%8."/>
+      <w:lvlJc w:val="left"/>
+      <w:pPr>
+        <w:ind w:left="5400" w:hanging="360"/>
+      </w:pPr>
+    </w:lvl>
+    <w:lvl w:ilvl="8" w:tplc="0409001B" w:tentative="1">
+      <w:start w:val="1"/>
+      <w:numFmt w:val="lowerRoman"/>
+      <w:lvlText w:val="%9."/>
+      <w:lvlJc w:val="right"/>
+      <w:pPr>
+        <w:ind w:left="6120" w:hanging="180"/>
+      </w:pPr>
+    </w:lvl>
+  </w:abstractNum>
+  <w:num w:numId="1" w16cid:durableId="816455769">
+    <w:abstractNumId w:val="0"/>
+  </w:num>
+  <w:num w:numId="2" w16cid:durableId="1050836932">
+    <w:abstractNumId w:val="2"/>
+  </w:num>
+  <w:num w:numId="3" w16cid:durableId="8145707">
+    <w:abstractNumId w:val="1"/>
+  </w:num>
+</w:numbering>
 </file>
 
 <file path=word/styles.xml><?xml version="1.0" encoding="utf-8"?>

</xml_diff>

<commit_message>
results for part 1 POS
</commit_message>
<xml_diff>
--- a/part1.docx
+++ b/part1.docx
@@ -2,6 +2,290 @@
 <file path=word/document.xml><?xml version="1.0" encoding="utf-8"?>
 <w:document xmlns:wpc="http://schemas.microsoft.com/office/word/2010/wordprocessingCanvas" xmlns:cx="http://schemas.microsoft.com/office/drawing/2014/chartex" xmlns:cx1="http://schemas.microsoft.com/office/drawing/2015/9/8/chartex" xmlns:cx2="http://schemas.microsoft.com/office/drawing/2015/10/21/chartex" xmlns:cx3="http://schemas.microsoft.com/office/drawing/2016/5/9/chartex" xmlns:cx4="http://schemas.microsoft.com/office/drawing/2016/5/10/chartex" xmlns:cx5="http://schemas.microsoft.com/office/drawing/2016/5/11/chartex" xmlns:cx6="http://schemas.microsoft.com/office/drawing/2016/5/12/chartex" xmlns:cx7="http://schemas.microsoft.com/office/drawing/2016/5/13/chartex" xmlns:cx8="http://schemas.microsoft.com/office/drawing/2016/5/14/chartex" xmlns:mc="http://schemas.openxmlformats.org/markup-compatibility/2006" xmlns:aink="http://schemas.microsoft.com/office/drawing/2016/ink" xmlns:am3d="http://schemas.microsoft.com/office/drawing/2017/model3d" xmlns:o="urn:schemas-microsoft-com:office:office" xmlns:oel="http://schemas.microsoft.com/office/2019/extlst" xmlns:r="http://schemas.openxmlformats.org/officeDocument/2006/relationships" xmlns:m="http://schemas.openxmlformats.org/officeDocument/2006/math" xmlns:v="urn:schemas-microsoft-com:vml" xmlns:wp14="http://schemas.microsoft.com/office/word/2010/wordprocessingDrawing" xmlns:wp="http://schemas.openxmlformats.org/drawingml/2006/wordprocessingDrawing" xmlns:w10="urn:schemas-microsoft-com:office:word" xmlns:w="http://schemas.openxmlformats.org/wordprocessingml/2006/main" xmlns:w14="http://schemas.microsoft.com/office/word/2010/wordml" xmlns:w15="http://schemas.microsoft.com/office/word/2012/wordml" xmlns:w16cex="http://schemas.microsoft.com/office/word/2018/wordml/cex" xmlns:w16cid="http://schemas.microsoft.com/office/word/2016/wordml/cid" xmlns:w16="http://schemas.microsoft.com/office/word/2018/wordml" xmlns:w16sdtdh="http://schemas.microsoft.com/office/word/2020/wordml/sdtdatahash" xmlns:w16se="http://schemas.microsoft.com/office/word/2015/wordml/symex" xmlns:wpg="http://schemas.microsoft.com/office/word/2010/wordprocessingGroup" xmlns:wpi="http://schemas.microsoft.com/office/word/2010/wordprocessingInk" xmlns:wne="http://schemas.microsoft.com/office/word/2006/wordml" xmlns:wps="http://schemas.microsoft.com/office/word/2010/wordprocessingShape" mc:Ignorable="w14 w15 w16se w16cid w16 w16cex w16sdtdh wp14">
   <w:body>
+    <w:p>
+      <w:pPr>
+        <w:rPr>
+          <w:b/>
+          <w:bCs/>
+          <w:u w:val="single"/>
+          <w:lang w:val="en-US"/>
+        </w:rPr>
+      </w:pPr>
+      <w:r>
+        <w:rPr>
+          <w:b/>
+          <w:bCs/>
+          <w:u w:val="single"/>
+          <w:lang w:val="en-US"/>
+        </w:rPr>
+        <w:t>Part 1 answers</w:t>
+      </w:r>
+    </w:p>
+    <w:p>
+      <w:pPr>
+        <w:rPr>
+          <w:lang w:val="en-US"/>
+        </w:rPr>
+      </w:pPr>
+      <w:r>
+        <w:rPr>
+          <w:lang w:val="en-US"/>
+        </w:rPr>
+        <w:t>Roee esquire, ID 309840791</w:t>
+      </w:r>
+    </w:p>
+    <w:p>
+      <w:pPr>
+        <w:rPr>
+          <w:lang w:val="en-US"/>
+        </w:rPr>
+      </w:pPr>
+      <w:proofErr w:type="spellStart"/>
+      <w:r>
+        <w:rPr>
+          <w:lang w:val="en-US"/>
+        </w:rPr>
+        <w:t>Yedidia</w:t>
+      </w:r>
+      <w:proofErr w:type="spellEnd"/>
+      <w:r>
+        <w:rPr>
+          <w:lang w:val="en-US"/>
+        </w:rPr>
+        <w:t xml:space="preserve"> </w:t>
+      </w:r>
+      <w:proofErr w:type="spellStart"/>
+      <w:r>
+        <w:rPr>
+          <w:lang w:val="en-US"/>
+        </w:rPr>
+        <w:t>Kfir</w:t>
+      </w:r>
+      <w:proofErr w:type="spellEnd"/>
+      <w:r>
+        <w:rPr>
+          <w:lang w:val="en-US"/>
+        </w:rPr>
+        <w:t xml:space="preserve">, ID </w:t>
+      </w:r>
+    </w:p>
+    <w:p>
+      <w:pPr>
+        <w:rPr>
+          <w:lang w:val="en-US"/>
+        </w:rPr>
+      </w:pPr>
+    </w:p>
+    <w:p>
+      <w:pPr>
+        <w:rPr>
+          <w:lang w:val="en-US"/>
+        </w:rPr>
+      </w:pPr>
+      <w:r>
+        <w:rPr>
+          <w:lang w:val="en-US"/>
+        </w:rPr>
+        <w:t xml:space="preserve">In this part we used MLP with one hidden layer as requested. </w:t>
+      </w:r>
+    </w:p>
+    <w:p>
+      <w:pPr>
+        <w:rPr>
+          <w:lang w:val="en-US"/>
+        </w:rPr>
+      </w:pPr>
+      <w:r>
+        <w:rPr>
+          <w:lang w:val="en-US"/>
+        </w:rPr>
+        <w:t>NER:</w:t>
+      </w:r>
+    </w:p>
+    <w:p>
+      <w:pPr>
+        <w:rPr>
+          <w:lang w:val="en-US"/>
+        </w:rPr>
+      </w:pPr>
+      <w:r>
+        <w:rPr>
+          <w:lang w:val="en-US"/>
+        </w:rPr>
+        <w:t>The best parameters found were hidden dimension 40 and 0.001 learning rate. This yielded 0.709 accuracy rate on dev set. See accuracy and loss function with hidden dimension 40:</w:t>
+      </w:r>
+    </w:p>
+    <w:p>
+      <w:pPr>
+        <w:rPr>
+          <w:lang w:val="en-US"/>
+        </w:rPr>
+      </w:pPr>
+      <w:r>
+        <w:rPr>
+          <w:noProof/>
+        </w:rPr>
+        <w:drawing>
+          <wp:inline distT="0" distB="0" distL="0" distR="0" wp14:anchorId="2FFDB1FD" wp14:editId="32A20EF4">
+            <wp:extent cx="3959062" cy="3129182"/>
+            <wp:effectExtent l="0" t="0" r="3810" b="0"/>
+            <wp:docPr id="1984687425" name="Picture 3"/>
+            <wp:cNvGraphicFramePr>
+              <a:graphicFrameLocks xmlns:a="http://schemas.openxmlformats.org/drawingml/2006/main" noChangeAspect="1"/>
+            </wp:cNvGraphicFramePr>
+            <a:graphic xmlns:a="http://schemas.openxmlformats.org/drawingml/2006/main">
+              <a:graphicData uri="http://schemas.openxmlformats.org/drawingml/2006/picture">
+                <pic:pic xmlns:pic="http://schemas.openxmlformats.org/drawingml/2006/picture">
+                  <pic:nvPicPr>
+                    <pic:cNvPr id="0" name="Picture 5"/>
+                    <pic:cNvPicPr>
+                      <a:picLocks noChangeAspect="1" noChangeArrowheads="1"/>
+                    </pic:cNvPicPr>
+                  </pic:nvPicPr>
+                  <pic:blipFill>
+                    <a:blip r:embed="rId5">
+                      <a:extLst>
+                        <a:ext uri="{28A0092B-C50C-407E-A947-70E740481C1C}">
+                          <a14:useLocalDpi xmlns:a14="http://schemas.microsoft.com/office/drawing/2010/main" val="0"/>
+                        </a:ext>
+                      </a:extLst>
+                    </a:blip>
+                    <a:srcRect/>
+                    <a:stretch>
+                      <a:fillRect/>
+                    </a:stretch>
+                  </pic:blipFill>
+                  <pic:spPr bwMode="auto">
+                    <a:xfrm>
+                      <a:off x="0" y="0"/>
+                      <a:ext cx="3979686" cy="3145483"/>
+                    </a:xfrm>
+                    <a:prstGeom prst="rect">
+                      <a:avLst/>
+                    </a:prstGeom>
+                    <a:noFill/>
+                    <a:ln>
+                      <a:noFill/>
+                    </a:ln>
+                  </pic:spPr>
+                </pic:pic>
+              </a:graphicData>
+            </a:graphic>
+          </wp:inline>
+        </w:drawing>
+      </w:r>
+    </w:p>
+    <w:p>
+      <w:pPr>
+        <w:rPr>
+          <w:rFonts w:hint="cs"/>
+          <w:rtl/>
+          <w:lang w:val="en-US"/>
+        </w:rPr>
+      </w:pPr>
+      <w:r>
+        <w:rPr>
+          <w:noProof/>
+        </w:rPr>
+        <w:drawing>
+          <wp:inline distT="0" distB="0" distL="0" distR="0" wp14:anchorId="0E246A87" wp14:editId="26178640">
+            <wp:extent cx="4015729" cy="3223309"/>
+            <wp:effectExtent l="0" t="0" r="0" b="2540"/>
+            <wp:docPr id="31634884" name="Picture 4"/>
+            <wp:cNvGraphicFramePr>
+              <a:graphicFrameLocks xmlns:a="http://schemas.openxmlformats.org/drawingml/2006/main" noChangeAspect="1"/>
+            </wp:cNvGraphicFramePr>
+            <a:graphic xmlns:a="http://schemas.openxmlformats.org/drawingml/2006/main">
+              <a:graphicData uri="http://schemas.openxmlformats.org/drawingml/2006/picture">
+                <pic:pic xmlns:pic="http://schemas.openxmlformats.org/drawingml/2006/picture">
+                  <pic:nvPicPr>
+                    <pic:cNvPr id="0" name="Picture 7"/>
+                    <pic:cNvPicPr>
+                      <a:picLocks noChangeAspect="1" noChangeArrowheads="1"/>
+                    </pic:cNvPicPr>
+                  </pic:nvPicPr>
+                  <pic:blipFill>
+                    <a:blip r:embed="rId6">
+                      <a:extLst>
+                        <a:ext uri="{28A0092B-C50C-407E-A947-70E740481C1C}">
+                          <a14:useLocalDpi xmlns:a14="http://schemas.microsoft.com/office/drawing/2010/main" val="0"/>
+                        </a:ext>
+                      </a:extLst>
+                    </a:blip>
+                    <a:srcRect/>
+                    <a:stretch>
+                      <a:fillRect/>
+                    </a:stretch>
+                  </pic:blipFill>
+                  <pic:spPr bwMode="auto">
+                    <a:xfrm>
+                      <a:off x="0" y="0"/>
+                      <a:ext cx="4062259" cy="3260657"/>
+                    </a:xfrm>
+                    <a:prstGeom prst="rect">
+                      <a:avLst/>
+                    </a:prstGeom>
+                    <a:noFill/>
+                    <a:ln>
+                      <a:noFill/>
+                    </a:ln>
+                  </pic:spPr>
+                </pic:pic>
+              </a:graphicData>
+            </a:graphic>
+          </wp:inline>
+        </w:drawing>
+      </w:r>
+    </w:p>
+    <w:p>
+      <w:pPr>
+        <w:rPr>
+          <w:lang w:val="en-US"/>
+        </w:rPr>
+      </w:pPr>
+    </w:p>
+    <w:p>
+      <w:pPr>
+        <w:rPr>
+          <w:lang w:val="en-US"/>
+        </w:rPr>
+      </w:pPr>
+      <w:r>
+        <w:rPr>
+          <w:lang w:val="en-US"/>
+        </w:rPr>
+        <w:t>See in the end of page the results of using hidden dimension 20 and 60.</w:t>
+      </w:r>
+    </w:p>
+    <w:p>
+      <w:pPr>
+        <w:rPr>
+          <w:lang w:val="en-US"/>
+        </w:rPr>
+      </w:pPr>
+    </w:p>
+    <w:p>
+      <w:pPr>
+        <w:rPr>
+          <w:rFonts w:hint="cs"/>
+          <w:rtl/>
+          <w:lang w:val="en-US"/>
+        </w:rPr>
+      </w:pPr>
+      <w:r>
+        <w:rPr>
+          <w:lang w:val="en-US"/>
+        </w:rPr>
+        <w:t xml:space="preserve">Regarding the considerations mentioned. For a word that is found in test/dev but is no found in train set, we allocated a randomly initialized vector for the unknown word. In this way we are using the learned embeddings of the surrounding words. </w:t>
+      </w:r>
+    </w:p>
+    <w:p>
+      <w:pPr>
+        <w:rPr>
+          <w:lang w:val="en-US"/>
+        </w:rPr>
+      </w:pPr>
+    </w:p>
     <w:p>
       <w:pPr>
         <w:rPr>
@@ -273,6 +557,215 @@
         </w:rPr>
         <w:t>. Generate the graphs requested.</w:t>
       </w:r>
+    </w:p>
+    <w:p>
+      <w:pPr>
+        <w:rPr>
+          <w:lang w:val="en-US"/>
+        </w:rPr>
+      </w:pPr>
+    </w:p>
+    <w:p>
+      <w:pPr>
+        <w:rPr>
+          <w:lang w:val="en-US"/>
+        </w:rPr>
+      </w:pPr>
+    </w:p>
+    <w:p>
+      <w:pPr>
+        <w:rPr>
+          <w:lang w:val="en-US"/>
+        </w:rPr>
+      </w:pPr>
+      <w:r>
+        <w:rPr>
+          <w:lang w:val="en-US"/>
+        </w:rPr>
+        <w:t xml:space="preserve">NER </w:t>
+      </w:r>
+      <w:r>
+        <w:rPr>
+          <w:lang w:val="en-US"/>
+        </w:rPr>
+        <w:t>Hidden dim 40</w:t>
+      </w:r>
+    </w:p>
+    <w:p>
+      <w:pPr>
+        <w:rPr>
+          <w:lang w:val="en-US"/>
+        </w:rPr>
+      </w:pPr>
+      <w:r>
+        <w:rPr>
+          <w:lang w:val="en-US"/>
+        </w:rPr>
+        <w:t xml:space="preserve">Accuracy peaked in epoch 10 with </w:t>
+      </w:r>
+      <w:r>
+        <w:rPr>
+          <w:lang w:val="en-US"/>
+        </w:rPr>
+        <w:t>Accuracy: 0.7095618345618345</w:t>
+      </w:r>
+    </w:p>
+    <w:p>
+      <w:pPr>
+        <w:rPr>
+          <w:lang w:val="en-US"/>
+        </w:rPr>
+      </w:pPr>
+      <w:r>
+        <w:rPr>
+          <w:noProof/>
+        </w:rPr>
+        <w:lastRenderedPageBreak/>
+        <w:drawing>
+          <wp:inline distT="0" distB="0" distL="0" distR="0" wp14:anchorId="7896496A" wp14:editId="388B659D">
+            <wp:extent cx="3959062" cy="3129182"/>
+            <wp:effectExtent l="0" t="0" r="3810" b="0"/>
+            <wp:docPr id="1136706579" name="Picture 3"/>
+            <wp:cNvGraphicFramePr>
+              <a:graphicFrameLocks xmlns:a="http://schemas.openxmlformats.org/drawingml/2006/main" noChangeAspect="1"/>
+            </wp:cNvGraphicFramePr>
+            <a:graphic xmlns:a="http://schemas.openxmlformats.org/drawingml/2006/main">
+              <a:graphicData uri="http://schemas.openxmlformats.org/drawingml/2006/picture">
+                <pic:pic xmlns:pic="http://schemas.openxmlformats.org/drawingml/2006/picture">
+                  <pic:nvPicPr>
+                    <pic:cNvPr id="0" name="Picture 5"/>
+                    <pic:cNvPicPr>
+                      <a:picLocks noChangeAspect="1" noChangeArrowheads="1"/>
+                    </pic:cNvPicPr>
+                  </pic:nvPicPr>
+                  <pic:blipFill>
+                    <a:blip r:embed="rId5">
+                      <a:extLst>
+                        <a:ext uri="{28A0092B-C50C-407E-A947-70E740481C1C}">
+                          <a14:useLocalDpi xmlns:a14="http://schemas.microsoft.com/office/drawing/2010/main" val="0"/>
+                        </a:ext>
+                      </a:extLst>
+                    </a:blip>
+                    <a:srcRect/>
+                    <a:stretch>
+                      <a:fillRect/>
+                    </a:stretch>
+                  </pic:blipFill>
+                  <pic:spPr bwMode="auto">
+                    <a:xfrm>
+                      <a:off x="0" y="0"/>
+                      <a:ext cx="3979686" cy="3145483"/>
+                    </a:xfrm>
+                    <a:prstGeom prst="rect">
+                      <a:avLst/>
+                    </a:prstGeom>
+                    <a:noFill/>
+                    <a:ln>
+                      <a:noFill/>
+                    </a:ln>
+                  </pic:spPr>
+                </pic:pic>
+              </a:graphicData>
+            </a:graphic>
+          </wp:inline>
+        </w:drawing>
+      </w:r>
+    </w:p>
+    <w:p>
+      <w:pPr>
+        <w:rPr>
+          <w:rFonts w:hint="cs"/>
+          <w:rtl/>
+          <w:lang w:val="en-US"/>
+        </w:rPr>
+      </w:pPr>
+      <w:r>
+        <w:rPr>
+          <w:noProof/>
+        </w:rPr>
+        <w:drawing>
+          <wp:inline distT="0" distB="0" distL="0" distR="0" wp14:anchorId="56C6067C" wp14:editId="05F3A3B5">
+            <wp:extent cx="4015729" cy="3223309"/>
+            <wp:effectExtent l="0" t="0" r="0" b="2540"/>
+            <wp:docPr id="2107650468" name="Picture 4"/>
+            <wp:cNvGraphicFramePr>
+              <a:graphicFrameLocks xmlns:a="http://schemas.openxmlformats.org/drawingml/2006/main" noChangeAspect="1"/>
+            </wp:cNvGraphicFramePr>
+            <a:graphic xmlns:a="http://schemas.openxmlformats.org/drawingml/2006/main">
+              <a:graphicData uri="http://schemas.openxmlformats.org/drawingml/2006/picture">
+                <pic:pic xmlns:pic="http://schemas.openxmlformats.org/drawingml/2006/picture">
+                  <pic:nvPicPr>
+                    <pic:cNvPr id="0" name="Picture 7"/>
+                    <pic:cNvPicPr>
+                      <a:picLocks noChangeAspect="1" noChangeArrowheads="1"/>
+                    </pic:cNvPicPr>
+                  </pic:nvPicPr>
+                  <pic:blipFill>
+                    <a:blip r:embed="rId6">
+                      <a:extLst>
+                        <a:ext uri="{28A0092B-C50C-407E-A947-70E740481C1C}">
+                          <a14:useLocalDpi xmlns:a14="http://schemas.microsoft.com/office/drawing/2010/main" val="0"/>
+                        </a:ext>
+                      </a:extLst>
+                    </a:blip>
+                    <a:srcRect/>
+                    <a:stretch>
+                      <a:fillRect/>
+                    </a:stretch>
+                  </pic:blipFill>
+                  <pic:spPr bwMode="auto">
+                    <a:xfrm>
+                      <a:off x="0" y="0"/>
+                      <a:ext cx="4062259" cy="3260657"/>
+                    </a:xfrm>
+                    <a:prstGeom prst="rect">
+                      <a:avLst/>
+                    </a:prstGeom>
+                    <a:noFill/>
+                    <a:ln>
+                      <a:noFill/>
+                    </a:ln>
+                  </pic:spPr>
+                </pic:pic>
+              </a:graphicData>
+            </a:graphic>
+          </wp:inline>
+        </w:drawing>
+      </w:r>
+    </w:p>
+    <w:p>
+      <w:pPr>
+        <w:rPr>
+          <w:lang w:val="en-US"/>
+        </w:rPr>
+      </w:pPr>
+      <w:r>
+        <w:rPr>
+          <w:lang w:val="en-US"/>
+        </w:rPr>
+        <w:br w:type="page"/>
+      </w:r>
+    </w:p>
+    <w:p>
+      <w:pPr>
+        <w:rPr>
+          <w:lang w:val="en-US"/>
+        </w:rPr>
+      </w:pPr>
+    </w:p>
+    <w:p>
+      <w:pPr>
+        <w:rPr>
+          <w:lang w:val="en-US"/>
+        </w:rPr>
+      </w:pPr>
+    </w:p>
+    <w:p>
+      <w:pPr>
+        <w:rPr>
+          <w:lang w:val="en-US"/>
+        </w:rPr>
+      </w:pPr>
     </w:p>
     <w:p>
       <w:pPr>
@@ -403,7 +896,7 @@
                     </pic:cNvPicPr>
                   </pic:nvPicPr>
                   <pic:blipFill>
-                    <a:blip r:embed="rId5">
+                    <a:blip r:embed="rId7">
                       <a:extLst>
                         <a:ext uri="{28A0092B-C50C-407E-A947-70E740481C1C}">
                           <a14:useLocalDpi xmlns:a14="http://schemas.microsoft.com/office/drawing/2010/main" val="0"/>
@@ -463,7 +956,7 @@
                     </pic:cNvPicPr>
                   </pic:nvPicPr>
                   <pic:blipFill>
-                    <a:blip r:embed="rId6">
+                    <a:blip r:embed="rId8">
                       <a:extLst>
                         <a:ext uri="{28A0092B-C50C-407E-A947-70E740481C1C}">
                           <a14:useLocalDpi xmlns:a14="http://schemas.microsoft.com/office/drawing/2010/main" val="0"/>
@@ -581,7 +1074,7 @@
                     </pic:cNvPicPr>
                   </pic:nvPicPr>
                   <pic:blipFill>
-                    <a:blip r:embed="rId7">
+                    <a:blip r:embed="rId5">
                       <a:extLst>
                         <a:ext uri="{28A0092B-C50C-407E-A947-70E740481C1C}">
                           <a14:useLocalDpi xmlns:a14="http://schemas.microsoft.com/office/drawing/2010/main" val="0"/>
@@ -643,7 +1136,7 @@
                     </pic:cNvPicPr>
                   </pic:nvPicPr>
                   <pic:blipFill>
-                    <a:blip r:embed="rId8">
+                    <a:blip r:embed="rId6">
                       <a:extLst>
                         <a:ext uri="{28A0092B-C50C-407E-A947-70E740481C1C}">
                           <a14:useLocalDpi xmlns:a14="http://schemas.microsoft.com/office/drawing/2010/main" val="0"/>
@@ -792,8 +1285,6 @@
     <w:p>
       <w:pPr>
         <w:rPr>
-          <w:rFonts w:hint="cs"/>
-          <w:rtl/>
           <w:lang w:val="en-US"/>
         </w:rPr>
       </w:pPr>
@@ -850,6 +1341,659 @@
           </wp:inline>
         </w:drawing>
       </w:r>
+    </w:p>
+    <w:p>
+      <w:pPr>
+        <w:rPr>
+          <w:lang w:val="en-US"/>
+        </w:rPr>
+      </w:pPr>
+    </w:p>
+    <w:p>
+      <w:pPr>
+        <w:rPr>
+          <w:lang w:val="en-US"/>
+        </w:rPr>
+      </w:pPr>
+      <w:r>
+        <w:rPr>
+          <w:lang w:val="en-US"/>
+        </w:rPr>
+        <w:t>TASK 1 – POS</w:t>
+      </w:r>
+    </w:p>
+    <w:p>
+      <w:pPr>
+        <w:rPr>
+          <w:lang w:val="en-US"/>
+        </w:rPr>
+      </w:pPr>
+      <w:r>
+        <w:rPr>
+          <w:lang w:val="en-US"/>
+        </w:rPr>
+        <w:t>Hidden dim 20</w:t>
+      </w:r>
+    </w:p>
+    <w:p>
+      <w:pPr>
+        <w:rPr>
+          <w:lang w:val="en-US"/>
+        </w:rPr>
+      </w:pPr>
+      <w:r>
+        <w:rPr>
+          <w:lang w:val="en-US"/>
+        </w:rPr>
+        <w:t xml:space="preserve">Accuracy peak epoch 31 </w:t>
+      </w:r>
+      <w:r>
+        <w:rPr>
+          <w:lang w:val="en-US"/>
+        </w:rPr>
+        <w:t>Accuracy: 0.9032972081271273</w:t>
+      </w:r>
+    </w:p>
+    <w:p>
+      <w:pPr>
+        <w:rPr>
+          <w:lang w:val="en-US"/>
+        </w:rPr>
+      </w:pPr>
+      <w:r>
+        <w:rPr>
+          <w:noProof/>
+        </w:rPr>
+        <w:lastRenderedPageBreak/>
+        <w:drawing>
+          <wp:inline distT="0" distB="0" distL="0" distR="0" wp14:anchorId="4F929802" wp14:editId="30417461">
+            <wp:extent cx="5943600" cy="4635500"/>
+            <wp:effectExtent l="0" t="0" r="0" b="0"/>
+            <wp:docPr id="1107810791" name="Picture 7"/>
+            <wp:cNvGraphicFramePr>
+              <a:graphicFrameLocks xmlns:a="http://schemas.openxmlformats.org/drawingml/2006/main" noChangeAspect="1"/>
+            </wp:cNvGraphicFramePr>
+            <a:graphic xmlns:a="http://schemas.openxmlformats.org/drawingml/2006/main">
+              <a:graphicData uri="http://schemas.openxmlformats.org/drawingml/2006/picture">
+                <pic:pic xmlns:pic="http://schemas.openxmlformats.org/drawingml/2006/picture">
+                  <pic:nvPicPr>
+                    <pic:cNvPr id="0" name="Picture 13"/>
+                    <pic:cNvPicPr>
+                      <a:picLocks noChangeAspect="1" noChangeArrowheads="1"/>
+                    </pic:cNvPicPr>
+                  </pic:nvPicPr>
+                  <pic:blipFill>
+                    <a:blip r:embed="rId11">
+                      <a:extLst>
+                        <a:ext uri="{28A0092B-C50C-407E-A947-70E740481C1C}">
+                          <a14:useLocalDpi xmlns:a14="http://schemas.microsoft.com/office/drawing/2010/main" val="0"/>
+                        </a:ext>
+                      </a:extLst>
+                    </a:blip>
+                    <a:srcRect/>
+                    <a:stretch>
+                      <a:fillRect/>
+                    </a:stretch>
+                  </pic:blipFill>
+                  <pic:spPr bwMode="auto">
+                    <a:xfrm>
+                      <a:off x="0" y="0"/>
+                      <a:ext cx="5943600" cy="4635500"/>
+                    </a:xfrm>
+                    <a:prstGeom prst="rect">
+                      <a:avLst/>
+                    </a:prstGeom>
+                    <a:noFill/>
+                    <a:ln>
+                      <a:noFill/>
+                    </a:ln>
+                  </pic:spPr>
+                </pic:pic>
+              </a:graphicData>
+            </a:graphic>
+          </wp:inline>
+        </w:drawing>
+      </w:r>
+    </w:p>
+    <w:p>
+      <w:pPr>
+        <w:rPr>
+          <w:lang w:val="en-US"/>
+        </w:rPr>
+      </w:pPr>
+      <w:r>
+        <w:rPr>
+          <w:noProof/>
+        </w:rPr>
+        <w:lastRenderedPageBreak/>
+        <w:drawing>
+          <wp:inline distT="0" distB="0" distL="0" distR="0" wp14:anchorId="7D5382A5" wp14:editId="419B9C65">
+            <wp:extent cx="5943600" cy="4697730"/>
+            <wp:effectExtent l="0" t="0" r="0" b="1270"/>
+            <wp:docPr id="1454190841" name="Picture 8"/>
+            <wp:cNvGraphicFramePr>
+              <a:graphicFrameLocks xmlns:a="http://schemas.openxmlformats.org/drawingml/2006/main" noChangeAspect="1"/>
+            </wp:cNvGraphicFramePr>
+            <a:graphic xmlns:a="http://schemas.openxmlformats.org/drawingml/2006/main">
+              <a:graphicData uri="http://schemas.openxmlformats.org/drawingml/2006/picture">
+                <pic:pic xmlns:pic="http://schemas.openxmlformats.org/drawingml/2006/picture">
+                  <pic:nvPicPr>
+                    <pic:cNvPr id="0" name="Picture 15"/>
+                    <pic:cNvPicPr>
+                      <a:picLocks noChangeAspect="1" noChangeArrowheads="1"/>
+                    </pic:cNvPicPr>
+                  </pic:nvPicPr>
+                  <pic:blipFill>
+                    <a:blip r:embed="rId12">
+                      <a:extLst>
+                        <a:ext uri="{28A0092B-C50C-407E-A947-70E740481C1C}">
+                          <a14:useLocalDpi xmlns:a14="http://schemas.microsoft.com/office/drawing/2010/main" val="0"/>
+                        </a:ext>
+                      </a:extLst>
+                    </a:blip>
+                    <a:srcRect/>
+                    <a:stretch>
+                      <a:fillRect/>
+                    </a:stretch>
+                  </pic:blipFill>
+                  <pic:spPr bwMode="auto">
+                    <a:xfrm>
+                      <a:off x="0" y="0"/>
+                      <a:ext cx="5943600" cy="4697730"/>
+                    </a:xfrm>
+                    <a:prstGeom prst="rect">
+                      <a:avLst/>
+                    </a:prstGeom>
+                    <a:noFill/>
+                    <a:ln>
+                      <a:noFill/>
+                    </a:ln>
+                  </pic:spPr>
+                </pic:pic>
+              </a:graphicData>
+            </a:graphic>
+          </wp:inline>
+        </w:drawing>
+      </w:r>
+    </w:p>
+    <w:p>
+      <w:pPr>
+        <w:rPr>
+          <w:lang w:val="en-US"/>
+        </w:rPr>
+      </w:pPr>
+      <w:r>
+        <w:rPr>
+          <w:lang w:val="en-US"/>
+        </w:rPr>
+        <w:t xml:space="preserve">Hidden dim </w:t>
+      </w:r>
+      <w:r>
+        <w:rPr>
+          <w:lang w:val="en-US"/>
+        </w:rPr>
+        <w:t>40</w:t>
+      </w:r>
+    </w:p>
+    <w:p>
+      <w:pPr>
+        <w:rPr>
+          <w:lang w:val="en-US"/>
+        </w:rPr>
+      </w:pPr>
+      <w:r>
+        <w:rPr>
+          <w:lang w:val="en-US"/>
+        </w:rPr>
+        <w:t>Accuracy peak</w:t>
+      </w:r>
+      <w:r>
+        <w:rPr>
+          <w:lang w:val="en-US"/>
+        </w:rPr>
+        <w:t xml:space="preserve"> epoch 27 </w:t>
+      </w:r>
+      <w:r>
+        <w:rPr>
+          <w:lang w:val="en-US"/>
+        </w:rPr>
+        <w:t>Accuracy: 0.8996846875065255</w:t>
+      </w:r>
+    </w:p>
+    <w:p>
+      <w:pPr>
+        <w:rPr>
+          <w:lang w:val="en-US"/>
+        </w:rPr>
+      </w:pPr>
+      <w:r>
+        <w:rPr>
+          <w:noProof/>
+        </w:rPr>
+        <w:lastRenderedPageBreak/>
+        <w:drawing>
+          <wp:inline distT="0" distB="0" distL="0" distR="0" wp14:anchorId="5DE1EE18" wp14:editId="4F347231">
+            <wp:extent cx="5943600" cy="4635500"/>
+            <wp:effectExtent l="0" t="0" r="0" b="0"/>
+            <wp:docPr id="987143846" name="Picture 9"/>
+            <wp:cNvGraphicFramePr>
+              <a:graphicFrameLocks xmlns:a="http://schemas.openxmlformats.org/drawingml/2006/main" noChangeAspect="1"/>
+            </wp:cNvGraphicFramePr>
+            <a:graphic xmlns:a="http://schemas.openxmlformats.org/drawingml/2006/main">
+              <a:graphicData uri="http://schemas.openxmlformats.org/drawingml/2006/picture">
+                <pic:pic xmlns:pic="http://schemas.openxmlformats.org/drawingml/2006/picture">
+                  <pic:nvPicPr>
+                    <pic:cNvPr id="0" name="Picture 17"/>
+                    <pic:cNvPicPr>
+                      <a:picLocks noChangeAspect="1" noChangeArrowheads="1"/>
+                    </pic:cNvPicPr>
+                  </pic:nvPicPr>
+                  <pic:blipFill>
+                    <a:blip r:embed="rId13">
+                      <a:extLst>
+                        <a:ext uri="{28A0092B-C50C-407E-A947-70E740481C1C}">
+                          <a14:useLocalDpi xmlns:a14="http://schemas.microsoft.com/office/drawing/2010/main" val="0"/>
+                        </a:ext>
+                      </a:extLst>
+                    </a:blip>
+                    <a:srcRect/>
+                    <a:stretch>
+                      <a:fillRect/>
+                    </a:stretch>
+                  </pic:blipFill>
+                  <pic:spPr bwMode="auto">
+                    <a:xfrm>
+                      <a:off x="0" y="0"/>
+                      <a:ext cx="5943600" cy="4635500"/>
+                    </a:xfrm>
+                    <a:prstGeom prst="rect">
+                      <a:avLst/>
+                    </a:prstGeom>
+                    <a:noFill/>
+                    <a:ln>
+                      <a:noFill/>
+                    </a:ln>
+                  </pic:spPr>
+                </pic:pic>
+              </a:graphicData>
+            </a:graphic>
+          </wp:inline>
+        </w:drawing>
+      </w:r>
+    </w:p>
+    <w:p>
+      <w:pPr>
+        <w:rPr>
+          <w:rFonts w:hint="cs"/>
+          <w:rtl/>
+          <w:lang w:val="en-US"/>
+        </w:rPr>
+      </w:pPr>
+      <w:r>
+        <w:rPr>
+          <w:noProof/>
+        </w:rPr>
+        <w:lastRenderedPageBreak/>
+        <w:drawing>
+          <wp:inline distT="0" distB="0" distL="0" distR="0" wp14:anchorId="2EAC0815" wp14:editId="1D568776">
+            <wp:extent cx="5943600" cy="4697730"/>
+            <wp:effectExtent l="0" t="0" r="0" b="1270"/>
+            <wp:docPr id="1282852330" name="Picture 10"/>
+            <wp:cNvGraphicFramePr>
+              <a:graphicFrameLocks xmlns:a="http://schemas.openxmlformats.org/drawingml/2006/main" noChangeAspect="1"/>
+            </wp:cNvGraphicFramePr>
+            <a:graphic xmlns:a="http://schemas.openxmlformats.org/drawingml/2006/main">
+              <a:graphicData uri="http://schemas.openxmlformats.org/drawingml/2006/picture">
+                <pic:pic xmlns:pic="http://schemas.openxmlformats.org/drawingml/2006/picture">
+                  <pic:nvPicPr>
+                    <pic:cNvPr id="0" name="Picture 19"/>
+                    <pic:cNvPicPr>
+                      <a:picLocks noChangeAspect="1" noChangeArrowheads="1"/>
+                    </pic:cNvPicPr>
+                  </pic:nvPicPr>
+                  <pic:blipFill>
+                    <a:blip r:embed="rId14">
+                      <a:extLst>
+                        <a:ext uri="{28A0092B-C50C-407E-A947-70E740481C1C}">
+                          <a14:useLocalDpi xmlns:a14="http://schemas.microsoft.com/office/drawing/2010/main" val="0"/>
+                        </a:ext>
+                      </a:extLst>
+                    </a:blip>
+                    <a:srcRect/>
+                    <a:stretch>
+                      <a:fillRect/>
+                    </a:stretch>
+                  </pic:blipFill>
+                  <pic:spPr bwMode="auto">
+                    <a:xfrm>
+                      <a:off x="0" y="0"/>
+                      <a:ext cx="5943600" cy="4697730"/>
+                    </a:xfrm>
+                    <a:prstGeom prst="rect">
+                      <a:avLst/>
+                    </a:prstGeom>
+                    <a:noFill/>
+                    <a:ln>
+                      <a:noFill/>
+                    </a:ln>
+                  </pic:spPr>
+                </pic:pic>
+              </a:graphicData>
+            </a:graphic>
+          </wp:inline>
+        </w:drawing>
+      </w:r>
+    </w:p>
+    <w:p>
+      <w:pPr>
+        <w:rPr>
+          <w:lang w:val="en-US"/>
+        </w:rPr>
+      </w:pPr>
+      <w:r>
+        <w:rPr>
+          <w:lang w:val="en-US"/>
+        </w:rPr>
+        <w:t xml:space="preserve">Hidden dim </w:t>
+      </w:r>
+      <w:r>
+        <w:rPr>
+          <w:lang w:val="en-US"/>
+        </w:rPr>
+        <w:t>60</w:t>
+      </w:r>
+    </w:p>
+    <w:p>
+      <w:pPr>
+        <w:rPr>
+          <w:rFonts w:hint="cs"/>
+          <w:rtl/>
+          <w:lang w:val="en-US"/>
+        </w:rPr>
+      </w:pPr>
+      <w:r>
+        <w:rPr>
+          <w:lang w:val="en-US"/>
+        </w:rPr>
+        <w:t>Accuracy peak</w:t>
+      </w:r>
+      <w:r>
+        <w:rPr>
+          <w:lang w:val="en-US"/>
+        </w:rPr>
+        <w:t xml:space="preserve"> epoch 33 accuracy </w:t>
+      </w:r>
+      <w:r>
+        <w:rPr>
+          <w:lang w:val="en-US"/>
+        </w:rPr>
+        <w:t>0.931069765499384</w:t>
+      </w:r>
+    </w:p>
+    <w:p>
+      <w:pPr>
+        <w:rPr>
+          <w:lang w:val="en-US"/>
+        </w:rPr>
+      </w:pPr>
+      <w:r>
+        <w:rPr>
+          <w:noProof/>
+        </w:rPr>
+        <w:lastRenderedPageBreak/>
+        <w:drawing>
+          <wp:inline distT="0" distB="0" distL="0" distR="0" wp14:anchorId="175E328D" wp14:editId="5FDCF3FD">
+            <wp:extent cx="5943600" cy="4635500"/>
+            <wp:effectExtent l="0" t="0" r="0" b="0"/>
+            <wp:docPr id="1438665949" name="Picture 11"/>
+            <wp:cNvGraphicFramePr>
+              <a:graphicFrameLocks xmlns:a="http://schemas.openxmlformats.org/drawingml/2006/main" noChangeAspect="1"/>
+            </wp:cNvGraphicFramePr>
+            <a:graphic xmlns:a="http://schemas.openxmlformats.org/drawingml/2006/main">
+              <a:graphicData uri="http://schemas.openxmlformats.org/drawingml/2006/picture">
+                <pic:pic xmlns:pic="http://schemas.openxmlformats.org/drawingml/2006/picture">
+                  <pic:nvPicPr>
+                    <pic:cNvPr id="0" name="Picture 21"/>
+                    <pic:cNvPicPr>
+                      <a:picLocks noChangeAspect="1" noChangeArrowheads="1"/>
+                    </pic:cNvPicPr>
+                  </pic:nvPicPr>
+                  <pic:blipFill>
+                    <a:blip r:embed="rId15">
+                      <a:extLst>
+                        <a:ext uri="{28A0092B-C50C-407E-A947-70E740481C1C}">
+                          <a14:useLocalDpi xmlns:a14="http://schemas.microsoft.com/office/drawing/2010/main" val="0"/>
+                        </a:ext>
+                      </a:extLst>
+                    </a:blip>
+                    <a:srcRect/>
+                    <a:stretch>
+                      <a:fillRect/>
+                    </a:stretch>
+                  </pic:blipFill>
+                  <pic:spPr bwMode="auto">
+                    <a:xfrm>
+                      <a:off x="0" y="0"/>
+                      <a:ext cx="5943600" cy="4635500"/>
+                    </a:xfrm>
+                    <a:prstGeom prst="rect">
+                      <a:avLst/>
+                    </a:prstGeom>
+                    <a:noFill/>
+                    <a:ln>
+                      <a:noFill/>
+                    </a:ln>
+                  </pic:spPr>
+                </pic:pic>
+              </a:graphicData>
+            </a:graphic>
+          </wp:inline>
+        </w:drawing>
+      </w:r>
+    </w:p>
+    <w:p>
+      <w:pPr>
+        <w:rPr>
+          <w:lang w:val="en-US"/>
+        </w:rPr>
+      </w:pPr>
+      <w:r>
+        <w:rPr>
+          <w:noProof/>
+        </w:rPr>
+        <w:lastRenderedPageBreak/>
+        <w:drawing>
+          <wp:inline distT="0" distB="0" distL="0" distR="0" wp14:anchorId="60F08A47" wp14:editId="779A4876">
+            <wp:extent cx="5943600" cy="4697730"/>
+            <wp:effectExtent l="0" t="0" r="0" b="1270"/>
+            <wp:docPr id="1641616894" name="Picture 12"/>
+            <wp:cNvGraphicFramePr>
+              <a:graphicFrameLocks xmlns:a="http://schemas.openxmlformats.org/drawingml/2006/main" noChangeAspect="1"/>
+            </wp:cNvGraphicFramePr>
+            <a:graphic xmlns:a="http://schemas.openxmlformats.org/drawingml/2006/main">
+              <a:graphicData uri="http://schemas.openxmlformats.org/drawingml/2006/picture">
+                <pic:pic xmlns:pic="http://schemas.openxmlformats.org/drawingml/2006/picture">
+                  <pic:nvPicPr>
+                    <pic:cNvPr id="0" name="Picture 23"/>
+                    <pic:cNvPicPr>
+                      <a:picLocks noChangeAspect="1" noChangeArrowheads="1"/>
+                    </pic:cNvPicPr>
+                  </pic:nvPicPr>
+                  <pic:blipFill>
+                    <a:blip r:embed="rId16">
+                      <a:extLst>
+                        <a:ext uri="{28A0092B-C50C-407E-A947-70E740481C1C}">
+                          <a14:useLocalDpi xmlns:a14="http://schemas.microsoft.com/office/drawing/2010/main" val="0"/>
+                        </a:ext>
+                      </a:extLst>
+                    </a:blip>
+                    <a:srcRect/>
+                    <a:stretch>
+                      <a:fillRect/>
+                    </a:stretch>
+                  </pic:blipFill>
+                  <pic:spPr bwMode="auto">
+                    <a:xfrm>
+                      <a:off x="0" y="0"/>
+                      <a:ext cx="5943600" cy="4697730"/>
+                    </a:xfrm>
+                    <a:prstGeom prst="rect">
+                      <a:avLst/>
+                    </a:prstGeom>
+                    <a:noFill/>
+                    <a:ln>
+                      <a:noFill/>
+                    </a:ln>
+                  </pic:spPr>
+                </pic:pic>
+              </a:graphicData>
+            </a:graphic>
+          </wp:inline>
+        </w:drawing>
+      </w:r>
+    </w:p>
+    <w:p>
+      <w:pPr>
+        <w:rPr>
+          <w:lang w:val="en-US"/>
+        </w:rPr>
+      </w:pPr>
+    </w:p>
+    <w:p>
+      <w:pPr>
+        <w:rPr>
+          <w:lang w:val="en-US"/>
+        </w:rPr>
+      </w:pPr>
+      <w:r>
+        <w:rPr>
+          <w:lang w:val="en-US"/>
+        </w:rPr>
+        <w:t>Task 2</w:t>
+      </w:r>
+    </w:p>
+    <w:p>
+      <w:pPr>
+        <w:rPr>
+          <w:lang w:val="en-US"/>
+        </w:rPr>
+      </w:pPr>
+      <w:r>
+        <w:rPr>
+          <w:lang w:val="en-US"/>
+        </w:rPr>
+        <w:t>POS</w:t>
+      </w:r>
+    </w:p>
+    <w:p>
+      <w:pPr>
+        <w:rPr>
+          <w:lang w:val="en-US"/>
+        </w:rPr>
+      </w:pPr>
+      <w:r>
+        <w:rPr>
+          <w:lang w:val="en-US"/>
+        </w:rPr>
+        <w:t>Hidden dim 20</w:t>
+      </w:r>
+    </w:p>
+    <w:p>
+      <w:pPr>
+        <w:rPr>
+          <w:lang w:val="en-US"/>
+        </w:rPr>
+      </w:pPr>
+      <w:r>
+        <w:rPr>
+          <w:lang w:val="en-US"/>
+        </w:rPr>
+        <w:t xml:space="preserve">Accuracy peak in epoch </w:t>
+      </w:r>
+    </w:p>
+    <w:p>
+      <w:pPr>
+        <w:rPr>
+          <w:lang w:val="en-US"/>
+        </w:rPr>
+      </w:pPr>
+      <w:r>
+        <w:rPr>
+          <w:lang w:val="en-US"/>
+        </w:rPr>
+        <w:t xml:space="preserve">Hidden dim </w:t>
+      </w:r>
+      <w:r>
+        <w:rPr>
+          <w:lang w:val="en-US"/>
+        </w:rPr>
+        <w:t>40</w:t>
+      </w:r>
+    </w:p>
+    <w:p>
+      <w:pPr>
+        <w:rPr>
+          <w:rFonts w:hint="cs"/>
+          <w:rtl/>
+          <w:lang w:val="en-US"/>
+        </w:rPr>
+      </w:pPr>
+      <w:r>
+        <w:rPr>
+          <w:lang w:val="en-US"/>
+        </w:rPr>
+        <w:t xml:space="preserve">Accuracy peak in epoch </w:t>
+      </w:r>
+    </w:p>
+    <w:p>
+      <w:pPr>
+        <w:rPr>
+          <w:lang w:val="en-US"/>
+        </w:rPr>
+      </w:pPr>
+      <w:r>
+        <w:rPr>
+          <w:lang w:val="en-US"/>
+        </w:rPr>
+        <w:t xml:space="preserve">Hidden dim </w:t>
+      </w:r>
+      <w:r>
+        <w:rPr>
+          <w:lang w:val="en-US"/>
+        </w:rPr>
+        <w:t>60</w:t>
+      </w:r>
+    </w:p>
+    <w:p>
+      <w:pPr>
+        <w:rPr>
+          <w:rFonts w:hint="cs"/>
+          <w:rtl/>
+          <w:lang w:val="en-US"/>
+        </w:rPr>
+      </w:pPr>
+      <w:r>
+        <w:rPr>
+          <w:lang w:val="en-US"/>
+        </w:rPr>
+        <w:t xml:space="preserve">Accuracy peak in epoch </w:t>
+      </w:r>
+    </w:p>
+    <w:p>
+      <w:pPr>
+        <w:rPr>
+          <w:lang w:val="en-US"/>
+        </w:rPr>
+      </w:pPr>
+    </w:p>
+    <w:p>
+      <w:pPr>
+        <w:rPr>
+          <w:rFonts w:hint="cs"/>
+          <w:rtl/>
+          <w:lang w:val="en-US"/>
+        </w:rPr>
+      </w:pPr>
     </w:p>
     <w:sectPr>
       <w:pgSz w:w="12240" w:h="15840"/>

</xml_diff>

<commit_message>
add names to files
</commit_message>
<xml_diff>
--- a/part1.docx
+++ b/part1.docx
@@ -57,7 +57,19 @@
         <w:rPr>
           <w:lang w:val="en-US"/>
         </w:rPr>
-        <w:t>Roee esquire, ID 309840791</w:t>
+        <w:t>Roee esquir</w:t>
+      </w:r>
+      <w:r>
+        <w:rPr>
+          <w:lang w:val="en-US"/>
+        </w:rPr>
+        <w:t>a</w:t>
+      </w:r>
+      <w:r>
+        <w:rPr>
+          <w:lang w:val="en-US"/>
+        </w:rPr>
+        <w:t>, ID 309840791</w:t>
       </w:r>
     </w:p>
     <w:p>

</xml_diff>